<commit_message>
B-90327 - Completed documentation updates for 2019.1 release.
</commit_message>
<xml_diff>
--- a/docs/customization/Sage300SDK_WebScreenCustomization_ManifestJSONFileSpecifications.docx
+++ b/docs/customization/Sage300SDK_WebScreenCustomization_ManifestJSONFileSpecifications.docx
@@ -68,8 +68,6 @@
       <w:r>
         <w:t>8</w:t>
       </w:r>
-      <w:bookmarkStart w:id="0" w:name="_GoBack"/>
-      <w:bookmarkEnd w:id="0"/>
     </w:p>
     <w:p>
       <w:pPr>
@@ -85,7 +83,10 @@
         <w:pStyle w:val="SAGEBodyText"/>
       </w:pPr>
       <w:r>
-        <w:t>Copyright © 2017</w:t>
+        <w:t>Copyright © 201</w:t>
+      </w:r>
+      <w:r>
+        <w:t>8</w:t>
       </w:r>
       <w:r>
         <w:t xml:space="preserve"> The Sage Group plc or its licensors. All rights reserved.</w:t>
@@ -433,22 +434,22 @@
         <w:pStyle w:val="SAGEHeading1"/>
         <w:framePr w:wrap="around"/>
       </w:pPr>
-      <w:bookmarkStart w:id="1" w:name="_Toc440376140"/>
-      <w:bookmarkStart w:id="2" w:name="_Ref440891000"/>
-      <w:bookmarkStart w:id="3" w:name="_Ref440892129"/>
-      <w:bookmarkStart w:id="4" w:name="_Ref440892615"/>
-      <w:bookmarkStart w:id="5" w:name="_Toc468180070"/>
-      <w:bookmarkStart w:id="6" w:name="_Toc487556984"/>
+      <w:bookmarkStart w:id="0" w:name="_Toc440376140"/>
+      <w:bookmarkStart w:id="1" w:name="_Ref440891000"/>
+      <w:bookmarkStart w:id="2" w:name="_Ref440892129"/>
+      <w:bookmarkStart w:id="3" w:name="_Ref440892615"/>
+      <w:bookmarkStart w:id="4" w:name="_Toc468180070"/>
+      <w:bookmarkStart w:id="5" w:name="_Toc487556984"/>
       <w:r>
         <w:lastRenderedPageBreak/>
         <w:t>Overview</w:t>
       </w:r>
+      <w:bookmarkEnd w:id="0"/>
       <w:bookmarkEnd w:id="1"/>
       <w:bookmarkEnd w:id="2"/>
       <w:bookmarkEnd w:id="3"/>
       <w:bookmarkEnd w:id="4"/>
       <w:bookmarkEnd w:id="5"/>
-      <w:bookmarkEnd w:id="6"/>
       <w:r>
         <w:fldChar w:fldCharType="begin"/>
       </w:r>
@@ -478,14 +479,12 @@
       <w:r>
         <w:t xml:space="preserve">A Sage 300 web screen customization package will include a </w:t>
       </w:r>
-      <w:proofErr w:type="spellStart"/>
       <w:r>
         <w:rPr>
           <w:rStyle w:val="SAGETextFilename"/>
         </w:rPr>
         <w:t>Manifest.json</w:t>
       </w:r>
-      <w:proofErr w:type="spellEnd"/>
       <w:r>
         <w:t xml:space="preserve"> file to describe the customization package. This document specifies the format and rules for each </w:t>
       </w:r>
@@ -519,7 +518,7 @@
         <w:pStyle w:val="SAGEHeading1"/>
         <w:framePr w:wrap="around"/>
       </w:pPr>
-      <w:bookmarkStart w:id="7" w:name="_Toc487556985"/>
+      <w:bookmarkStart w:id="6" w:name="_Toc487556985"/>
       <w:r>
         <w:lastRenderedPageBreak/>
         <w:t>Manifest JSON File Specification</w:t>
@@ -527,7 +526,7 @@
       <w:r>
         <w:t>s</w:t>
       </w:r>
-      <w:bookmarkEnd w:id="7"/>
+      <w:bookmarkEnd w:id="6"/>
     </w:p>
     <w:tbl>
       <w:tblPr>
@@ -691,7 +690,6 @@
                 <w:szCs w:val="18"/>
               </w:rPr>
             </w:pPr>
-            <w:proofErr w:type="spellStart"/>
             <w:r>
               <w:rPr>
                 <w:rStyle w:val="SAGETextCodeinline"/>
@@ -702,7 +700,6 @@
               </w:rPr>
               <w:t>BusinessPartnerName</w:t>
             </w:r>
-            <w:proofErr w:type="spellEnd"/>
           </w:p>
         </w:tc>
         <w:tc>
@@ -841,29 +838,7 @@
                 <w:szCs w:val="18"/>
                 <w:highlight w:val="lightGray"/>
               </w:rPr>
-              <w:t>"</w:t>
-            </w:r>
-            <w:proofErr w:type="spellStart"/>
-            <w:r>
-              <w:rPr>
-                <w:rFonts w:ascii="Consolas" w:hAnsi="Consolas" w:cs="Consolas"/>
-                <w:color w:val="2E75B6"/>
-                <w:sz w:val="18"/>
-                <w:szCs w:val="18"/>
-                <w:highlight w:val="lightGray"/>
-              </w:rPr>
-              <w:t>BusinessPartnerName</w:t>
-            </w:r>
-            <w:proofErr w:type="spellEnd"/>
-            <w:r>
-              <w:rPr>
-                <w:rFonts w:ascii="Consolas" w:hAnsi="Consolas" w:cs="Consolas"/>
-                <w:color w:val="2E75B6"/>
-                <w:sz w:val="18"/>
-                <w:szCs w:val="18"/>
-                <w:highlight w:val="lightGray"/>
-              </w:rPr>
-              <w:t>"</w:t>
+              <w:t>"BusinessPartnerName"</w:t>
             </w:r>
             <w:r>
               <w:rPr>
@@ -932,7 +907,6 @@
                 <w:szCs w:val="18"/>
               </w:rPr>
             </w:pPr>
-            <w:proofErr w:type="spellStart"/>
             <w:r>
               <w:rPr>
                 <w:rStyle w:val="SAGETextCodeinline"/>
@@ -943,7 +917,6 @@
               </w:rPr>
               <w:t>PackageId</w:t>
             </w:r>
-            <w:proofErr w:type="spellEnd"/>
           </w:p>
         </w:tc>
         <w:tc>
@@ -1124,29 +1097,7 @@
                 <w:szCs w:val="18"/>
                 <w:highlight w:val="lightGray"/>
               </w:rPr>
-              <w:t>"</w:t>
-            </w:r>
-            <w:proofErr w:type="spellStart"/>
-            <w:r>
-              <w:rPr>
-                <w:rFonts w:ascii="Consolas" w:hAnsi="Consolas" w:cs="Consolas"/>
-                <w:color w:val="2E75B6"/>
-                <w:sz w:val="18"/>
-                <w:szCs w:val="18"/>
-                <w:highlight w:val="lightGray"/>
-              </w:rPr>
-              <w:t>PackageId</w:t>
-            </w:r>
-            <w:proofErr w:type="spellEnd"/>
-            <w:r>
-              <w:rPr>
-                <w:rFonts w:ascii="Consolas" w:hAnsi="Consolas" w:cs="Consolas"/>
-                <w:color w:val="2E75B6"/>
-                <w:sz w:val="18"/>
-                <w:szCs w:val="18"/>
-                <w:highlight w:val="lightGray"/>
-              </w:rPr>
-              <w:t>"</w:t>
+              <w:t>"PackageId"</w:t>
             </w:r>
             <w:r>
               <w:rPr>
@@ -1894,7 +1845,6 @@
                 <w:szCs w:val="18"/>
               </w:rPr>
             </w:pPr>
-            <w:proofErr w:type="spellStart"/>
             <w:r>
               <w:rPr>
                 <w:rStyle w:val="SAGETextCodeinline"/>
@@ -1905,7 +1855,6 @@
               </w:rPr>
               <w:t>SageCompatibility</w:t>
             </w:r>
-            <w:proofErr w:type="spellEnd"/>
           </w:p>
         </w:tc>
         <w:tc>
@@ -2065,30 +2014,7 @@
                 <w:szCs w:val="18"/>
                 <w:highlight w:val="lightGray"/>
               </w:rPr>
-              <w:t>"</w:t>
-            </w:r>
-            <w:proofErr w:type="spellStart"/>
-            <w:r>
-              <w:rPr>
-                <w:rFonts w:ascii="Consolas" w:hAnsi="Consolas" w:cs="Consolas"/>
-                <w:color w:val="2E75B6"/>
-                <w:sz w:val="18"/>
-                <w:szCs w:val="18"/>
-                <w:highlight w:val="lightGray"/>
-              </w:rPr>
-              <w:t>SageCompatibility</w:t>
-            </w:r>
-            <w:proofErr w:type="spellEnd"/>
-            <w:proofErr w:type="gramStart"/>
-            <w:r>
-              <w:rPr>
-                <w:rFonts w:ascii="Consolas" w:hAnsi="Consolas" w:cs="Consolas"/>
-                <w:color w:val="2E75B6"/>
-                <w:sz w:val="18"/>
-                <w:szCs w:val="18"/>
-                <w:highlight w:val="lightGray"/>
-              </w:rPr>
-              <w:t>"</w:t>
+              <w:t>"SageCompatibility"</w:t>
             </w:r>
             <w:r>
               <w:rPr>
@@ -2098,18 +2024,7 @@
                 <w:szCs w:val="18"/>
                 <w:highlight w:val="lightGray"/>
               </w:rPr>
-              <w:t xml:space="preserve"> :</w:t>
-            </w:r>
-            <w:proofErr w:type="gramEnd"/>
-            <w:r>
-              <w:rPr>
-                <w:rFonts w:ascii="Consolas" w:hAnsi="Consolas" w:cs="Consolas"/>
-                <w:color w:val="000000"/>
-                <w:sz w:val="18"/>
-                <w:szCs w:val="18"/>
-                <w:highlight w:val="lightGray"/>
-              </w:rPr>
-              <w:t xml:space="preserve"> </w:t>
+              <w:t xml:space="preserve"> : </w:t>
             </w:r>
             <w:r>
               <w:rPr>
@@ -3236,31 +3151,7 @@
                 <w:highlight w:val="lightGray"/>
                 <w:lang w:val="en-US"/>
               </w:rPr>
-              <w:t>"ISV1.*.</w:t>
-            </w:r>
-            <w:proofErr w:type="spellStart"/>
-            <w:r>
-              <w:rPr>
-                <w:rFonts w:ascii="Consolas" w:hAnsi="Consolas" w:cs="Consolas"/>
-                <w:color w:val="A31515"/>
-                <w:sz w:val="19"/>
-                <w:szCs w:val="19"/>
-                <w:highlight w:val="lightGray"/>
-                <w:lang w:val="en-US"/>
-              </w:rPr>
-              <w:t>dll</w:t>
-            </w:r>
-            <w:proofErr w:type="spellEnd"/>
-            <w:r>
-              <w:rPr>
-                <w:rFonts w:ascii="Consolas" w:hAnsi="Consolas" w:cs="Consolas"/>
-                <w:color w:val="A31515"/>
-                <w:sz w:val="19"/>
-                <w:szCs w:val="19"/>
-                <w:highlight w:val="lightGray"/>
-                <w:lang w:val="en-US"/>
-              </w:rPr>
-              <w:t>"</w:t>
+              <w:t>"ISV1.*.dll"</w:t>
             </w:r>
           </w:p>
           <w:p>
@@ -3325,7 +3216,6 @@
                 <w:szCs w:val="18"/>
               </w:rPr>
             </w:pPr>
-            <w:proofErr w:type="spellStart"/>
             <w:r>
               <w:rPr>
                 <w:rStyle w:val="SAGETextCodeinline"/>
@@ -3336,7 +3226,6 @@
               </w:rPr>
               <w:t>WebScreens</w:t>
             </w:r>
-            <w:proofErr w:type="spellEnd"/>
           </w:p>
         </w:tc>
         <w:tc>
@@ -3464,7 +3353,6 @@
                 <w:szCs w:val="18"/>
               </w:rPr>
             </w:pPr>
-            <w:proofErr w:type="spellStart"/>
             <w:r>
               <w:rPr>
                 <w:rStyle w:val="SAGETextCodeinline"/>
@@ -3475,7 +3363,6 @@
               </w:rPr>
               <w:t>ScreenName</w:t>
             </w:r>
-            <w:proofErr w:type="spellEnd"/>
           </w:p>
         </w:tc>
         <w:tc>
@@ -3620,31 +3507,7 @@
                 <w:highlight w:val="lightGray"/>
                 <w:lang w:val="en-US"/>
               </w:rPr>
-              <w:t>"</w:t>
-            </w:r>
-            <w:proofErr w:type="spellStart"/>
-            <w:r>
-              <w:rPr>
-                <w:rFonts w:ascii="Consolas" w:hAnsi="Consolas" w:cs="Consolas"/>
-                <w:color w:val="2E75B6"/>
-                <w:sz w:val="19"/>
-                <w:szCs w:val="19"/>
-                <w:highlight w:val="lightGray"/>
-                <w:lang w:val="en-US"/>
-              </w:rPr>
-              <w:t>ScreenName</w:t>
-            </w:r>
-            <w:proofErr w:type="spellEnd"/>
-            <w:r>
-              <w:rPr>
-                <w:rFonts w:ascii="Consolas" w:hAnsi="Consolas" w:cs="Consolas"/>
-                <w:color w:val="2E75B6"/>
-                <w:sz w:val="19"/>
-                <w:szCs w:val="19"/>
-                <w:highlight w:val="lightGray"/>
-                <w:lang w:val="en-US"/>
-              </w:rPr>
-              <w:t>"</w:t>
+              <w:t>"ScreenName"</w:t>
             </w:r>
             <w:r>
               <w:rPr>
@@ -3666,31 +3529,7 @@
                 <w:highlight w:val="lightGray"/>
                 <w:lang w:val="en-US"/>
               </w:rPr>
-              <w:t>"</w:t>
-            </w:r>
-            <w:proofErr w:type="spellStart"/>
-            <w:r>
-              <w:rPr>
-                <w:rFonts w:ascii="Consolas" w:hAnsi="Consolas" w:cs="Consolas"/>
-                <w:color w:val="A31515"/>
-                <w:sz w:val="19"/>
-                <w:szCs w:val="19"/>
-                <w:highlight w:val="lightGray"/>
-                <w:lang w:val="en-US"/>
-              </w:rPr>
-              <w:t>OrderEntry_Custom</w:t>
-            </w:r>
-            <w:proofErr w:type="spellEnd"/>
-            <w:r>
-              <w:rPr>
-                <w:rFonts w:ascii="Consolas" w:hAnsi="Consolas" w:cs="Consolas"/>
-                <w:color w:val="A31515"/>
-                <w:sz w:val="19"/>
-                <w:szCs w:val="19"/>
-                <w:highlight w:val="lightGray"/>
-                <w:lang w:val="en-US"/>
-              </w:rPr>
-              <w:t>"</w:t>
+              <w:t>"OrderEntry_Custom"</w:t>
             </w:r>
           </w:p>
           <w:p>
@@ -3740,7 +3579,6 @@
                 <w:szCs w:val="18"/>
               </w:rPr>
             </w:pPr>
-            <w:proofErr w:type="spellStart"/>
             <w:r>
               <w:rPr>
                 <w:rStyle w:val="SAGETextCodeinline"/>
@@ -3751,7 +3589,6 @@
               </w:rPr>
               <w:t>ScreenDescription</w:t>
             </w:r>
-            <w:proofErr w:type="spellEnd"/>
           </w:p>
         </w:tc>
         <w:tc>
@@ -3892,31 +3729,7 @@
                 <w:highlight w:val="lightGray"/>
                 <w:lang w:val="en-US"/>
               </w:rPr>
-              <w:t>"</w:t>
-            </w:r>
-            <w:proofErr w:type="spellStart"/>
-            <w:r>
-              <w:rPr>
-                <w:rFonts w:ascii="Consolas" w:hAnsi="Consolas" w:cs="Consolas"/>
-                <w:color w:val="2E75B6"/>
-                <w:sz w:val="19"/>
-                <w:szCs w:val="19"/>
-                <w:highlight w:val="lightGray"/>
-                <w:lang w:val="en-US"/>
-              </w:rPr>
-              <w:t>ScreenDescription</w:t>
-            </w:r>
-            <w:proofErr w:type="spellEnd"/>
-            <w:r>
-              <w:rPr>
-                <w:rFonts w:ascii="Consolas" w:hAnsi="Consolas" w:cs="Consolas"/>
-                <w:color w:val="2E75B6"/>
-                <w:sz w:val="19"/>
-                <w:szCs w:val="19"/>
-                <w:highlight w:val="lightGray"/>
-                <w:lang w:val="en-US"/>
-              </w:rPr>
-              <w:t>"</w:t>
+              <w:t>"ScreenDescription"</w:t>
             </w:r>
             <w:r>
               <w:rPr>
@@ -3938,31 +3751,7 @@
                 <w:highlight w:val="lightGray"/>
                 <w:lang w:val="en-US"/>
               </w:rPr>
-              <w:t>"</w:t>
-            </w:r>
-            <w:proofErr w:type="spellStart"/>
-            <w:r>
-              <w:rPr>
-                <w:rFonts w:ascii="Consolas" w:hAnsi="Consolas" w:cs="Consolas"/>
-                <w:color w:val="A31515"/>
-                <w:sz w:val="19"/>
-                <w:szCs w:val="19"/>
-                <w:highlight w:val="lightGray"/>
-                <w:lang w:val="en-US"/>
-              </w:rPr>
-              <w:t>OrderEntry_Custom</w:t>
-            </w:r>
-            <w:proofErr w:type="spellEnd"/>
-            <w:r>
-              <w:rPr>
-                <w:rFonts w:ascii="Consolas" w:hAnsi="Consolas" w:cs="Consolas"/>
-                <w:color w:val="A31515"/>
-                <w:sz w:val="19"/>
-                <w:szCs w:val="19"/>
-                <w:highlight w:val="lightGray"/>
-                <w:lang w:val="en-US"/>
-              </w:rPr>
-              <w:t xml:space="preserve"> Description"</w:t>
+              <w:t>"OrderEntry_Custom Description"</w:t>
             </w:r>
           </w:p>
           <w:p>
@@ -4178,23 +3967,7 @@
                 <w:sz w:val="18"/>
                 <w:szCs w:val="18"/>
               </w:rPr>
-              <w:t>{screen_</w:t>
-            </w:r>
-            <w:proofErr w:type="gramStart"/>
-            <w:r>
-              <w:rPr>
-                <w:sz w:val="18"/>
-                <w:szCs w:val="18"/>
-              </w:rPr>
-              <w:t>name}_Settings.xml</w:t>
-            </w:r>
-            <w:proofErr w:type="gramEnd"/>
-            <w:r>
-              <w:rPr>
-                <w:sz w:val="18"/>
-                <w:szCs w:val="18"/>
-              </w:rPr>
-              <w:t xml:space="preserve"> template file generated fro</w:t>
+              <w:t>{screen_name}_Settings.xml template file generated fro</w:t>
             </w:r>
             <w:r>
               <w:rPr>
@@ -4372,7 +4145,6 @@
                 <w:szCs w:val="18"/>
               </w:rPr>
             </w:pPr>
-            <w:proofErr w:type="spellStart"/>
             <w:r>
               <w:rPr>
                 <w:rStyle w:val="SAGETextCodeinline"/>
@@ -4383,7 +4155,6 @@
               </w:rPr>
               <w:t>TargetScreen</w:t>
             </w:r>
-            <w:proofErr w:type="spellEnd"/>
           </w:p>
         </w:tc>
         <w:tc>
@@ -4527,23 +4298,7 @@
                 <w:sz w:val="18"/>
                 <w:szCs w:val="18"/>
               </w:rPr>
-              <w:t>{screen_</w:t>
-            </w:r>
-            <w:proofErr w:type="gramStart"/>
-            <w:r>
-              <w:rPr>
-                <w:sz w:val="18"/>
-                <w:szCs w:val="18"/>
-              </w:rPr>
-              <w:t>name}_Settings.xml</w:t>
-            </w:r>
-            <w:proofErr w:type="gramEnd"/>
-            <w:r>
-              <w:rPr>
-                <w:sz w:val="18"/>
-                <w:szCs w:val="18"/>
-              </w:rPr>
-              <w:t xml:space="preserve"> template file generated fro</w:t>
+              <w:t>{screen_name}_Settings.xml template file generated fro</w:t>
             </w:r>
             <w:r>
               <w:rPr>
@@ -4614,31 +4369,7 @@
                 <w:highlight w:val="lightGray"/>
                 <w:lang w:val="en-US"/>
               </w:rPr>
-              <w:t>"</w:t>
-            </w:r>
-            <w:proofErr w:type="spellStart"/>
-            <w:r>
-              <w:rPr>
-                <w:rFonts w:ascii="Consolas" w:hAnsi="Consolas" w:cs="Consolas"/>
-                <w:color w:val="2E75B6"/>
-                <w:sz w:val="19"/>
-                <w:szCs w:val="19"/>
-                <w:highlight w:val="lightGray"/>
-                <w:lang w:val="en-US"/>
-              </w:rPr>
-              <w:t>TargetScreen</w:t>
-            </w:r>
-            <w:proofErr w:type="spellEnd"/>
-            <w:r>
-              <w:rPr>
-                <w:rFonts w:ascii="Consolas" w:hAnsi="Consolas" w:cs="Consolas"/>
-                <w:color w:val="2E75B6"/>
-                <w:sz w:val="19"/>
-                <w:szCs w:val="19"/>
-                <w:highlight w:val="lightGray"/>
-                <w:lang w:val="en-US"/>
-              </w:rPr>
-              <w:t>"</w:t>
+              <w:t>"TargetScreen"</w:t>
             </w:r>
             <w:r>
               <w:rPr>
@@ -4660,31 +4391,7 @@
                 <w:highlight w:val="lightGray"/>
                 <w:lang w:val="en-US"/>
               </w:rPr>
-              <w:t>"</w:t>
-            </w:r>
-            <w:proofErr w:type="spellStart"/>
-            <w:r>
-              <w:rPr>
-                <w:rFonts w:ascii="Consolas" w:hAnsi="Consolas" w:cs="Consolas"/>
-                <w:color w:val="A31515"/>
-                <w:sz w:val="19"/>
-                <w:szCs w:val="19"/>
-                <w:highlight w:val="lightGray"/>
-                <w:lang w:val="en-US"/>
-              </w:rPr>
-              <w:t>OrderEntry</w:t>
-            </w:r>
-            <w:proofErr w:type="spellEnd"/>
-            <w:r>
-              <w:rPr>
-                <w:rFonts w:ascii="Consolas" w:hAnsi="Consolas" w:cs="Consolas"/>
-                <w:color w:val="A31515"/>
-                <w:sz w:val="19"/>
-                <w:szCs w:val="19"/>
-                <w:highlight w:val="lightGray"/>
-                <w:lang w:val="en-US"/>
-              </w:rPr>
-              <w:t>"</w:t>
+              <w:t>"OrderEntry"</w:t>
             </w:r>
           </w:p>
           <w:p>
@@ -4733,7 +4440,6 @@
                 <w:szCs w:val="18"/>
               </w:rPr>
             </w:pPr>
-            <w:proofErr w:type="spellStart"/>
             <w:r>
               <w:rPr>
                 <w:rFonts w:ascii="Consolas" w:hAnsi="Consolas" w:cs="Consolas"/>
@@ -4744,7 +4450,6 @@
               </w:rPr>
               <w:t>ControlsConfiguration</w:t>
             </w:r>
-            <w:proofErr w:type="spellEnd"/>
           </w:p>
         </w:tc>
         <w:tc>
@@ -4805,7 +4510,6 @@
               </w:rPr>
               <w:t xml:space="preserve">Mandatory if </w:t>
             </w:r>
-            <w:proofErr w:type="spellStart"/>
             <w:r>
               <w:rPr>
                 <w:rFonts w:ascii="Consolas" w:hAnsi="Consolas" w:cs="Consolas"/>
@@ -4816,7 +4520,6 @@
               </w:rPr>
               <w:t>ControlsBehavior</w:t>
             </w:r>
-            <w:proofErr w:type="spellEnd"/>
             <w:r>
               <w:rPr>
                 <w:sz w:val="18"/>
@@ -5040,23 +4743,7 @@
                 <w:szCs w:val="18"/>
               </w:rPr>
               <w:lastRenderedPageBreak/>
-              <w:t>The Control Configuration XML file template {screen_</w:t>
-            </w:r>
-            <w:proofErr w:type="gramStart"/>
-            <w:r>
-              <w:rPr>
-                <w:sz w:val="18"/>
-                <w:szCs w:val="18"/>
-              </w:rPr>
-              <w:t>name}_Settings.xml</w:t>
-            </w:r>
-            <w:proofErr w:type="gramEnd"/>
-            <w:r>
-              <w:rPr>
-                <w:sz w:val="18"/>
-                <w:szCs w:val="18"/>
-              </w:rPr>
-              <w:t xml:space="preserve"> is automatically generated b</w:t>
+              <w:t>The Control Configuration XML file template {screen_name}_Settings.xml is automatically generated b</w:t>
             </w:r>
             <w:r>
               <w:rPr>
@@ -5136,29 +4823,7 @@
                 <w:szCs w:val="18"/>
                 <w:highlight w:val="lightGray"/>
               </w:rPr>
-              <w:t>"</w:t>
-            </w:r>
-            <w:proofErr w:type="spellStart"/>
-            <w:r>
-              <w:rPr>
-                <w:rFonts w:ascii="Consolas" w:hAnsi="Consolas" w:cs="Consolas"/>
-                <w:color w:val="2E75B6"/>
-                <w:sz w:val="18"/>
-                <w:szCs w:val="18"/>
-                <w:highlight w:val="lightGray"/>
-              </w:rPr>
-              <w:t>ControlsConfiguration</w:t>
-            </w:r>
-            <w:proofErr w:type="spellEnd"/>
-            <w:r>
-              <w:rPr>
-                <w:rFonts w:ascii="Consolas" w:hAnsi="Consolas" w:cs="Consolas"/>
-                <w:color w:val="2E75B6"/>
-                <w:sz w:val="18"/>
-                <w:szCs w:val="18"/>
-                <w:highlight w:val="lightGray"/>
-              </w:rPr>
-              <w:t>"</w:t>
+              <w:t>"ControlsConfiguration"</w:t>
             </w:r>
             <w:r>
               <w:rPr>
@@ -5217,39 +4882,7 @@
                 <w:szCs w:val="18"/>
               </w:rPr>
               <w:lastRenderedPageBreak/>
-              <w:t xml:space="preserve">Customized Web Screen Control </w:t>
-            </w:r>
-            <w:proofErr w:type="spellStart"/>
-            <w:r>
-              <w:rPr>
-                <w:sz w:val="18"/>
-                <w:szCs w:val="18"/>
-              </w:rPr>
-              <w:t>Behavior</w:t>
-            </w:r>
-            <w:proofErr w:type="spellEnd"/>
-            <w:r>
-              <w:rPr>
-                <w:sz w:val="18"/>
-                <w:szCs w:val="18"/>
-              </w:rPr>
-              <w:t xml:space="preserve"> </w:t>
-            </w:r>
-            <w:proofErr w:type="spellStart"/>
-            <w:r>
-              <w:rPr>
-                <w:sz w:val="18"/>
-                <w:szCs w:val="18"/>
-              </w:rPr>
-              <w:t>Javascript</w:t>
-            </w:r>
-            <w:proofErr w:type="spellEnd"/>
-            <w:r>
-              <w:rPr>
-                <w:sz w:val="18"/>
-                <w:szCs w:val="18"/>
-              </w:rPr>
-              <w:t xml:space="preserve"> File</w:t>
+              <w:t>Customized Web Screen Control Behavior Javascript File</w:t>
             </w:r>
           </w:p>
         </w:tc>
@@ -5267,7 +4900,6 @@
                 <w:szCs w:val="18"/>
               </w:rPr>
             </w:pPr>
-            <w:proofErr w:type="spellStart"/>
             <w:r>
               <w:rPr>
                 <w:rFonts w:ascii="Consolas" w:hAnsi="Consolas" w:cs="Consolas"/>
@@ -5278,7 +4910,6 @@
               </w:rPr>
               <w:t>ControlsBehavior</w:t>
             </w:r>
-            <w:proofErr w:type="spellEnd"/>
           </w:p>
         </w:tc>
         <w:tc>
@@ -5339,7 +4970,6 @@
               </w:rPr>
               <w:t xml:space="preserve">Mandatory if </w:t>
             </w:r>
-            <w:proofErr w:type="spellStart"/>
             <w:r>
               <w:rPr>
                 <w:rFonts w:ascii="Consolas" w:hAnsi="Consolas" w:cs="Consolas"/>
@@ -5350,7 +4980,6 @@
               </w:rPr>
               <w:t>ControlsConfiguration</w:t>
             </w:r>
-            <w:proofErr w:type="spellEnd"/>
             <w:r>
               <w:rPr>
                 <w:sz w:val="18"/>
@@ -5417,7 +5046,6 @@
               </w:rPr>
               <w:t xml:space="preserve">The value is the Control </w:t>
             </w:r>
-            <w:proofErr w:type="spellStart"/>
             <w:r>
               <w:rPr>
                 <w:sz w:val="18"/>
@@ -5425,7 +5053,6 @@
               </w:rPr>
               <w:t>Behavior</w:t>
             </w:r>
-            <w:proofErr w:type="spellEnd"/>
             <w:r>
               <w:rPr>
                 <w:sz w:val="18"/>
@@ -5433,21 +5060,12 @@
               </w:rPr>
               <w:t xml:space="preserve"> </w:t>
             </w:r>
-            <w:proofErr w:type="spellStart"/>
-            <w:r>
-              <w:rPr>
-                <w:sz w:val="18"/>
-                <w:szCs w:val="18"/>
-              </w:rPr>
-              <w:t>Javascript</w:t>
-            </w:r>
-            <w:proofErr w:type="spellEnd"/>
-            <w:r>
-              <w:rPr>
-                <w:sz w:val="18"/>
-                <w:szCs w:val="18"/>
-              </w:rPr>
-              <w:t xml:space="preserve"> </w:t>
+            <w:r>
+              <w:rPr>
+                <w:sz w:val="18"/>
+                <w:szCs w:val="18"/>
+              </w:rPr>
+              <w:t xml:space="preserve">Javascript </w:t>
             </w:r>
             <w:r>
               <w:rPr>
@@ -5496,17 +5114,8 @@
                 <w:sz w:val="18"/>
                 <w:szCs w:val="18"/>
               </w:rPr>
-              <w:t xml:space="preserve">The Control </w:t>
-            </w:r>
-            <w:proofErr w:type="spellStart"/>
-            <w:r>
-              <w:rPr>
-                <w:sz w:val="18"/>
-                <w:szCs w:val="18"/>
-              </w:rPr>
-              <w:t>Behavior</w:t>
-            </w:r>
-            <w:proofErr w:type="spellEnd"/>
+              <w:t>The Control Behavior</w:t>
+            </w:r>
             <w:r>
               <w:rPr>
                 <w:sz w:val="18"/>
@@ -5514,21 +5123,12 @@
               </w:rPr>
               <w:t xml:space="preserve"> </w:t>
             </w:r>
-            <w:proofErr w:type="spellStart"/>
-            <w:r>
-              <w:rPr>
-                <w:sz w:val="18"/>
-                <w:szCs w:val="18"/>
-              </w:rPr>
-              <w:t>Javascript</w:t>
-            </w:r>
-            <w:proofErr w:type="spellEnd"/>
-            <w:r>
-              <w:rPr>
-                <w:sz w:val="18"/>
-                <w:szCs w:val="18"/>
-              </w:rPr>
-              <w:t xml:space="preserve"> file must be included in the package</w:t>
+            <w:r>
+              <w:rPr>
+                <w:sz w:val="18"/>
+                <w:szCs w:val="18"/>
+              </w:rPr>
+              <w:t>Javascript file must be included in the package</w:t>
             </w:r>
           </w:p>
           <w:p>
@@ -5622,55 +5222,7 @@
                 <w:sz w:val="18"/>
                 <w:szCs w:val="18"/>
               </w:rPr>
-              <w:t xml:space="preserve">The Control </w:t>
-            </w:r>
-            <w:proofErr w:type="spellStart"/>
-            <w:r>
-              <w:rPr>
-                <w:sz w:val="18"/>
-                <w:szCs w:val="18"/>
-              </w:rPr>
-              <w:t>Behavior</w:t>
-            </w:r>
-            <w:proofErr w:type="spellEnd"/>
-            <w:r>
-              <w:rPr>
-                <w:sz w:val="18"/>
-                <w:szCs w:val="18"/>
-              </w:rPr>
-              <w:t xml:space="preserve"> </w:t>
-            </w:r>
-            <w:proofErr w:type="spellStart"/>
-            <w:r>
-              <w:rPr>
-                <w:sz w:val="18"/>
-                <w:szCs w:val="18"/>
-              </w:rPr>
-              <w:t>Javascript</w:t>
-            </w:r>
-            <w:proofErr w:type="spellEnd"/>
-            <w:r>
-              <w:rPr>
-                <w:sz w:val="18"/>
-                <w:szCs w:val="18"/>
-              </w:rPr>
-              <w:t xml:space="preserve"> file template {screen_</w:t>
-            </w:r>
-            <w:proofErr w:type="gramStart"/>
-            <w:r>
-              <w:rPr>
-                <w:sz w:val="18"/>
-                <w:szCs w:val="18"/>
-              </w:rPr>
-              <w:t>name}_Customization.js</w:t>
-            </w:r>
-            <w:proofErr w:type="gramEnd"/>
-            <w:r>
-              <w:rPr>
-                <w:sz w:val="18"/>
-                <w:szCs w:val="18"/>
-              </w:rPr>
-              <w:t xml:space="preserve"> is automatically generated by Sage 3</w:t>
+              <w:t>The Control Behavior Javascript file template {screen_name}_Customization.js is automatically generated by Sage 3</w:t>
             </w:r>
             <w:r>
               <w:rPr>
@@ -5735,29 +5287,7 @@
                 <w:szCs w:val="18"/>
                 <w:highlight w:val="lightGray"/>
               </w:rPr>
-              <w:t>"</w:t>
-            </w:r>
-            <w:proofErr w:type="spellStart"/>
-            <w:r>
-              <w:rPr>
-                <w:rFonts w:ascii="Consolas" w:hAnsi="Consolas" w:cs="Consolas"/>
-                <w:color w:val="2E75B6"/>
-                <w:sz w:val="18"/>
-                <w:szCs w:val="18"/>
-                <w:highlight w:val="lightGray"/>
-              </w:rPr>
-              <w:t>ControlsConfiguration</w:t>
-            </w:r>
-            <w:proofErr w:type="spellEnd"/>
-            <w:r>
-              <w:rPr>
-                <w:rFonts w:ascii="Consolas" w:hAnsi="Consolas" w:cs="Consolas"/>
-                <w:color w:val="2E75B6"/>
-                <w:sz w:val="18"/>
-                <w:szCs w:val="18"/>
-                <w:highlight w:val="lightGray"/>
-              </w:rPr>
-              <w:t>"</w:t>
+              <w:t>"ControlsConfiguration"</w:t>
             </w:r>
             <w:r>
               <w:rPr>
@@ -6070,12 +5600,12 @@
         <w:pStyle w:val="SAGEHeading1"/>
         <w:framePr w:wrap="around"/>
       </w:pPr>
-      <w:bookmarkStart w:id="8" w:name="_Toc487556986"/>
+      <w:bookmarkStart w:id="7" w:name="_Toc487556986"/>
       <w:r>
         <w:lastRenderedPageBreak/>
         <w:t>Sample Manifest JSON File</w:t>
       </w:r>
-      <w:bookmarkEnd w:id="8"/>
+      <w:bookmarkEnd w:id="7"/>
     </w:p>
     <w:p>
       <w:pPr>
@@ -6086,11 +5616,9 @@
         </w:tabs>
         <w:ind w:left="0"/>
       </w:pPr>
-      <w:proofErr w:type="spellStart"/>
       <w:r>
         <w:t>Manifest.json</w:t>
       </w:r>
-      <w:proofErr w:type="spellEnd"/>
     </w:p>
     <w:p>
       <w:pPr>
@@ -6170,6 +5698,8 @@
       <w:r>
         <w:tab/>
       </w:r>
+      <w:bookmarkStart w:id="8" w:name="_GoBack"/>
+      <w:bookmarkEnd w:id="8"/>
     </w:p>
     <w:sectPr>
       <w:pgSz w:w="12242" w:h="15842" w:code="1"/>
@@ -6808,13 +6338,7 @@
       <w:rPr>
         <w:noProof/>
       </w:rPr>
-      <w:instrText xml:space="preserve"> STYLEREF  "SAGE_Heading 1" \</w:instrText>
-    </w:r>
-    <w:r>
-      <w:rPr>
-        <w:noProof/>
-      </w:rPr>
-      <w:instrText xml:space="preserve">l  \* MERGEFORMAT </w:instrText>
+      <w:instrText xml:space="preserve"> STYLEREF  "SAGE_Heading 1" \l  \* MERGEFORMAT </w:instrText>
     </w:r>
     <w:r>
       <w:rPr>
@@ -6871,7 +6395,7 @@
         <v:path o:extrusionok="f" gradientshapeok="t" o:connecttype="rect"/>
         <o:lock v:ext="edit" aspectratio="t"/>
       </v:shapetype>
-      <v:shape id="_x0000_i1027" type="#_x0000_t75" style="width:19.5pt;height:19.5pt" o:bullet="t">
+      <v:shape id="_x0000_i1027" type="#_x0000_t75" style="width:19.7pt;height:19.7pt" o:bullet="t">
         <v:imagedata r:id="rId1" o:title="clip_image001"/>
       </v:shape>
     </w:pict>
@@ -26036,7 +25560,7 @@
 </file>
 
 <file path=customXml/itemProps1.xml><?xml version="1.0" encoding="utf-8"?>
-<ds:datastoreItem xmlns:ds="http://schemas.openxmlformats.org/officeDocument/2006/customXml" ds:itemID="{0DBE3E75-69EF-4F93-B025-C5AC037CBCCB}">
+<ds:datastoreItem xmlns:ds="http://schemas.openxmlformats.org/officeDocument/2006/customXml" ds:itemID="{0E10E437-AE21-48FD-92D9-DE956C84C94E}">
   <ds:schemaRefs>
     <ds:schemaRef ds:uri="http://schemas.openxmlformats.org/officeDocument/2006/bibliography"/>
   </ds:schemaRefs>

</xml_diff>

<commit_message>
- Resynced framework files - Rebuild all wizards - Fixed bug in psCopyWebFiles.ps1 - Updated documents (mostly cosmetic issues, some updated screenshots to reflect VS2019 dialogs instead of VS2017)
</commit_message>
<xml_diff>
--- a/docs/customization/Sage300SDK_WebScreenCustomization_ManifestJSONFileSpecifications.docx
+++ b/docs/customization/Sage300SDK_WebScreenCustomization_ManifestJSONFileSpecifications.docx
@@ -6169,9 +6169,9 @@
           <w:noProof/>
         </w:rPr>
         <w:drawing>
-          <wp:inline distT="0" distB="0" distL="0" distR="0" wp14:anchorId="4E916D39" wp14:editId="3C1804D1">
+          <wp:inline distT="0" distB="0" distL="0" distR="0" wp14:anchorId="4E916D39" wp14:editId="73B6FCD4">
             <wp:extent cx="6286500" cy="3890668"/>
-            <wp:effectExtent l="0" t="0" r="0" b="0"/>
+            <wp:effectExtent l="19050" t="19050" r="19050" b="14605"/>
             <wp:docPr id="3" name="Picture 3"/>
             <wp:cNvGraphicFramePr>
               <a:graphicFrameLocks xmlns:a="http://schemas.openxmlformats.org/drawingml/2006/main" noChangeAspect="1"/>
@@ -6208,7 +6208,9 @@
                     </a:prstGeom>
                     <a:noFill/>
                     <a:ln>
-                      <a:noFill/>
+                      <a:solidFill>
+                        <a:schemeClr val="tx1"/>
+                      </a:solidFill>
                     </a:ln>
                   </pic:spPr>
                 </pic:pic>
@@ -6958,7 +6960,7 @@
         <v:path o:extrusionok="f" gradientshapeok="t" o:connecttype="rect"/>
         <o:lock v:ext="edit" aspectratio="t"/>
       </v:shapetype>
-      <v:shape id="_x0000_i1051" type="#_x0000_t75" style="width:19.9pt;height:19.9pt" o:bullet="t">
+      <v:shape id="_x0000_i1063" type="#_x0000_t75" style="width:20.25pt;height:20.25pt" o:bullet="t">
         <v:imagedata r:id="rId1" o:title="clip_image001"/>
       </v:shape>
     </w:pict>

</xml_diff>